<commit_message>
additional edits to the word document
</commit_message>
<xml_diff>
--- a/data-raw/Hierarchical.dirichlet.process.for.mutational.signatures.docx
+++ b/data-raw/Hierarchical.dirichlet.process.for.mutational.signatures.docx
@@ -105,7 +105,14 @@
           <w:rFonts w:ascii="Arial" w:hAnsi="Arial" w:cs="Arial"/>
           <w:lang w:val="en-US"/>
         </w:rPr>
-        <w:t>’s</w:t>
+        <w:t>’</w:t>
+      </w:r>
+      <w:r>
+        <w:rPr>
+          <w:rFonts w:ascii="Arial" w:hAnsi="Arial" w:cs="Arial"/>
+          <w:lang w:val="en-US"/>
+        </w:rPr>
+        <w:t>s</w:t>
       </w:r>
       <w:r>
         <w:rPr>
@@ -126,7 +133,23 @@
           <w:rFonts w:ascii="Arial" w:hAnsi="Arial" w:cs="Arial"/>
           <w:lang w:val="en-US"/>
         </w:rPr>
-        <w:t>. However it</w:t>
+        <w:t xml:space="preserve">. </w:t>
+      </w:r>
+      <w:proofErr w:type="gramStart"/>
+      <w:r>
+        <w:rPr>
+          <w:rFonts w:ascii="Arial" w:hAnsi="Arial" w:cs="Arial"/>
+          <w:lang w:val="en-US"/>
+        </w:rPr>
+        <w:t>However</w:t>
+      </w:r>
+      <w:proofErr w:type="gramEnd"/>
+      <w:r>
+        <w:rPr>
+          <w:rFonts w:ascii="Arial" w:hAnsi="Arial" w:cs="Arial"/>
+          <w:lang w:val="en-US"/>
+        </w:rPr>
+        <w:t xml:space="preserve"> it</w:t>
       </w:r>
       <w:r>
         <w:rPr>
@@ -154,15 +177,38 @@
           <w:rFonts w:ascii="Arial" w:hAnsi="Arial" w:cs="Arial"/>
           <w:lang w:val="en-US"/>
         </w:rPr>
-        <w:t xml:space="preserve">hdp and mSigHdp </w:t>
-      </w:r>
-      <w:r>
-        <w:rPr>
-          <w:rFonts w:ascii="Arial" w:hAnsi="Arial" w:cs="Arial"/>
-          <w:lang w:val="en-US"/>
-        </w:rPr>
-        <w:t>packages can be installed from github</w:t>
-      </w:r>
+        <w:t>hdp</w:t>
+      </w:r>
+      <w:r>
+        <w:rPr>
+          <w:rFonts w:ascii="Arial" w:hAnsi="Arial" w:cs="Arial"/>
+          <w:lang w:val="en-US"/>
+        </w:rPr>
+        <w:t>x</w:t>
+      </w:r>
+      <w:r>
+        <w:rPr>
+          <w:rFonts w:ascii="Arial" w:hAnsi="Arial" w:cs="Arial"/>
+          <w:lang w:val="en-US"/>
+        </w:rPr>
+        <w:t xml:space="preserve"> and mSigHdp </w:t>
+      </w:r>
+      <w:r>
+        <w:rPr>
+          <w:rFonts w:ascii="Arial" w:hAnsi="Arial" w:cs="Arial"/>
+          <w:lang w:val="en-US"/>
+        </w:rPr>
+        <w:t xml:space="preserve">packages can be installed from </w:t>
+      </w:r>
+      <w:proofErr w:type="spellStart"/>
+      <w:r>
+        <w:rPr>
+          <w:rFonts w:ascii="Arial" w:hAnsi="Arial" w:cs="Arial"/>
+          <w:lang w:val="en-US"/>
+        </w:rPr>
+        <w:t>github</w:t>
+      </w:r>
+      <w:proofErr w:type="spellEnd"/>
       <w:r>
         <w:rPr>
           <w:rFonts w:ascii="Arial" w:hAnsi="Arial" w:cs="Arial"/>
@@ -179,12 +225,46 @@
           <w:lang w:val="en-US"/>
         </w:rPr>
       </w:pPr>
+      <w:proofErr w:type="gramStart"/>
       <w:r>
         <w:rPr>
           <w:rFonts w:ascii="Courier New" w:hAnsi="Courier New" w:cs="Courier New"/>
           <w:lang w:val="en-US"/>
         </w:rPr>
-        <w:t>remotes::install_github(repo = "steverozen/hdpx", ref = "0.3.0"</w:t>
+        <w:t>remotes::</w:t>
+      </w:r>
+      <w:proofErr w:type="spellStart"/>
+      <w:proofErr w:type="gramEnd"/>
+      <w:r>
+        <w:rPr>
+          <w:rFonts w:ascii="Courier New" w:hAnsi="Courier New" w:cs="Courier New"/>
+          <w:lang w:val="en-US"/>
+        </w:rPr>
+        <w:t>install_github</w:t>
+      </w:r>
+      <w:proofErr w:type="spellEnd"/>
+      <w:r>
+        <w:rPr>
+          <w:rFonts w:ascii="Courier New" w:hAnsi="Courier New" w:cs="Courier New"/>
+          <w:lang w:val="en-US"/>
+        </w:rPr>
+        <w:t>(repo = "</w:t>
+      </w:r>
+      <w:proofErr w:type="spellStart"/>
+      <w:r>
+        <w:rPr>
+          <w:rFonts w:ascii="Courier New" w:hAnsi="Courier New" w:cs="Courier New"/>
+          <w:lang w:val="en-US"/>
+        </w:rPr>
+        <w:t>steverozen</w:t>
+      </w:r>
+      <w:proofErr w:type="spellEnd"/>
+      <w:r>
+        <w:rPr>
+          <w:rFonts w:ascii="Courier New" w:hAnsi="Courier New" w:cs="Courier New"/>
+          <w:lang w:val="en-US"/>
+        </w:rPr>
+        <w:t>/hdpx", ref = "0.3.0"</w:t>
       </w:r>
       <w:r>
         <w:rPr>
@@ -201,28 +281,60 @@
           <w:lang w:val="en-US"/>
         </w:rPr>
       </w:pPr>
+      <w:proofErr w:type="gramStart"/>
       <w:r>
         <w:rPr>
           <w:rFonts w:ascii="Courier New" w:hAnsi="Courier New" w:cs="Courier New"/>
           <w:lang w:val="en-US"/>
         </w:rPr>
-        <w:t>remotes::install_github(repo = "steverozen/mSigHdp", ref = "</w:t>
-      </w:r>
+        <w:t>remotes::</w:t>
+      </w:r>
+      <w:proofErr w:type="spellStart"/>
+      <w:proofErr w:type="gramEnd"/>
       <w:r>
         <w:rPr>
           <w:rFonts w:ascii="Courier New" w:hAnsi="Courier New" w:cs="Courier New"/>
-          <w:highlight w:val="yellow"/>
-          <w:lang w:val="en-US"/>
-        </w:rPr>
-        <w:t>1.1.</w:t>
-      </w:r>
+          <w:lang w:val="en-US"/>
+        </w:rPr>
+        <w:t>install_github</w:t>
+      </w:r>
+      <w:proofErr w:type="spellEnd"/>
       <w:r>
         <w:rPr>
           <w:rFonts w:ascii="Courier New" w:hAnsi="Courier New" w:cs="Courier New"/>
-          <w:highlight w:val="yellow"/>
-          <w:lang w:val="en-US"/>
-        </w:rPr>
-        <w:t>1</w:t>
+          <w:lang w:val="en-US"/>
+        </w:rPr>
+        <w:t>(repo = "</w:t>
+      </w:r>
+      <w:proofErr w:type="spellStart"/>
+      <w:r>
+        <w:rPr>
+          <w:rFonts w:ascii="Courier New" w:hAnsi="Courier New" w:cs="Courier New"/>
+          <w:lang w:val="en-US"/>
+        </w:rPr>
+        <w:t>steverozen</w:t>
+      </w:r>
+      <w:proofErr w:type="spellEnd"/>
+      <w:r>
+        <w:rPr>
+          <w:rFonts w:ascii="Courier New" w:hAnsi="Courier New" w:cs="Courier New"/>
+          <w:lang w:val="en-US"/>
+        </w:rPr>
+        <w:t xml:space="preserve">/mSigHdp", ref </w:t>
+      </w:r>
+      <w:r>
+        <w:rPr>
+          <w:rFonts w:ascii="Courier New" w:hAnsi="Courier New" w:cs="Courier New"/>
+          <w:lang w:val="en-US"/>
+        </w:rPr>
+        <w:t>= "1.1.</w:t>
+      </w:r>
+      <w:r>
+        <w:rPr>
+          <w:rFonts w:ascii="Courier New" w:hAnsi="Courier New" w:cs="Courier New"/>
+          <w:lang w:val="en-US"/>
+        </w:rPr>
+        <w:t>2</w:t>
       </w:r>
       <w:r>
         <w:rPr>
@@ -258,14 +370,49 @@
           <w:rFonts w:ascii="Arial" w:hAnsi="Arial" w:cs="Arial"/>
           <w:lang w:val="en-US"/>
         </w:rPr>
-        <w:t xml:space="preserve">application </w:t>
-      </w:r>
-      <w:r>
-        <w:rPr>
-          <w:rFonts w:ascii="Arial" w:hAnsi="Arial" w:cs="Arial"/>
-          <w:lang w:val="en-US"/>
-        </w:rPr>
-        <w:t>of HDP, while mSigHdp adapts HDP to mutational signature extraction. There is one important exception to this general design decision, however: parallelization is implemented in mSigHdp, even though this could be used for any application of the HDP.</w:t>
+        <w:t xml:space="preserve">problem that </w:t>
+      </w:r>
+      <w:r>
+        <w:rPr>
+          <w:rFonts w:ascii="Arial" w:hAnsi="Arial" w:cs="Arial"/>
+          <w:lang w:val="en-US"/>
+        </w:rPr>
+        <w:t>HDP</w:t>
+      </w:r>
+      <w:r>
+        <w:rPr>
+          <w:rFonts w:ascii="Arial" w:hAnsi="Arial" w:cs="Arial"/>
+          <w:lang w:val="en-US"/>
+        </w:rPr>
+        <w:t xml:space="preserve"> is being applied to</w:t>
+      </w:r>
+      <w:r>
+        <w:rPr>
+          <w:rFonts w:ascii="Arial" w:hAnsi="Arial" w:cs="Arial"/>
+          <w:lang w:val="en-US"/>
+        </w:rPr>
+        <w:t xml:space="preserve">, while mSigHdp </w:t>
+      </w:r>
+      <w:r>
+        <w:rPr>
+          <w:rFonts w:ascii="Arial" w:hAnsi="Arial" w:cs="Arial"/>
+          <w:lang w:val="en-US"/>
+        </w:rPr>
+        <w:t>is specific to the application of</w:t>
+      </w:r>
+      <w:r>
+        <w:rPr>
+          <w:rFonts w:ascii="Arial" w:hAnsi="Arial" w:cs="Arial"/>
+          <w:lang w:val="en-US"/>
+        </w:rPr>
+        <w:t xml:space="preserve"> </w:t>
+      </w:r>
+      <w:r>
+        <w:rPr>
+          <w:rFonts w:ascii="Arial" w:hAnsi="Arial" w:cs="Arial"/>
+          <w:lang w:val="en-US"/>
+        </w:rPr>
+        <w:t>HDP to mutational signature extraction. There is one important exception to this general design decision, however: parallelization is implemented in mSigHdp, even though this could be used for any application of HDP.</w:t>
       </w:r>
     </w:p>
     <w:p>
@@ -341,7 +488,23 @@
           <w:rFonts w:ascii="Arial" w:hAnsi="Arial" w:cs="Arial"/>
           <w:lang w:val="en-US"/>
         </w:rPr>
-        <w:t>The main function for extracting mutational signatures is mSigHdp::RunHdp</w:t>
+        <w:t xml:space="preserve">The main function for extracting mutational signatures is </w:t>
+      </w:r>
+      <w:proofErr w:type="gramStart"/>
+      <w:r>
+        <w:rPr>
+          <w:rFonts w:ascii="Arial" w:hAnsi="Arial" w:cs="Arial"/>
+          <w:lang w:val="en-US"/>
+        </w:rPr>
+        <w:t>mSigHdp::</w:t>
+      </w:r>
+      <w:proofErr w:type="gramEnd"/>
+      <w:r>
+        <w:rPr>
+          <w:rFonts w:ascii="Arial" w:hAnsi="Arial" w:cs="Arial"/>
+          <w:lang w:val="en-US"/>
+        </w:rPr>
+        <w:t>RunHdp</w:t>
       </w:r>
       <w:r>
         <w:rPr>
@@ -371,56 +534,40 @@
         </w:rPr>
         <w:t xml:space="preserve">There is a demo script </w:t>
       </w:r>
-      <w:r>
-        <w:rPr>
-          <w:rFonts w:ascii="Arial" w:hAnsi="Arial" w:cs="Arial"/>
-          <w:lang w:val="en-US"/>
-        </w:rPr>
-        <w:t xml:space="preserve">&lt;github URL&gt;. </w:t>
+      <w:proofErr w:type="gramStart"/>
+      <w:r>
+        <w:rPr>
+          <w:rFonts w:ascii="Arial" w:hAnsi="Arial" w:cs="Arial"/>
+          <w:lang w:val="en-US"/>
+        </w:rPr>
+        <w:t>at</w:t>
+      </w:r>
+      <w:proofErr w:type="gramEnd"/>
+      <w:r>
+        <w:rPr>
+          <w:rFonts w:ascii="Arial" w:hAnsi="Arial" w:cs="Arial"/>
+          <w:lang w:val="en-US"/>
+        </w:rPr>
+        <w:t xml:space="preserve"> </w:t>
       </w:r>
     </w:p>
     <w:p>
       <w:pPr>
         <w:rPr>
-          <w:rFonts w:ascii="Courier New" w:hAnsi="Courier New" w:cs="Courier New"/>
-          <w:lang w:val="en-US"/>
-        </w:rPr>
-      </w:pPr>
-      <w:r>
-        <w:rPr>
-          <w:rFonts w:ascii="Courier New" w:hAnsi="Courier New" w:cs="Courier New"/>
-          <w:lang w:val="en-US"/>
-        </w:rPr>
-        <w:t>R --vanilla &lt; RunHdpxParallel.example.R  &gt; out</w:t>
-      </w:r>
-      <w:r>
-        <w:rPr>
-          <w:rFonts w:ascii="Courier New" w:hAnsi="Courier New" w:cs="Courier New"/>
-          <w:lang w:val="en-US"/>
-        </w:rPr>
-        <w:t>.txt</w:t>
-      </w:r>
-      <w:r>
-        <w:rPr>
-          <w:rFonts w:ascii="Courier New" w:hAnsi="Courier New" w:cs="Courier New"/>
-          <w:lang w:val="en-US"/>
-        </w:rPr>
-        <w:t xml:space="preserve"> 2&gt;</w:t>
-      </w:r>
-      <w:r>
-        <w:rPr>
-          <w:rFonts w:ascii="Courier New" w:hAnsi="Courier New" w:cs="Courier New"/>
-          <w:lang w:val="en-US"/>
-        </w:rPr>
-        <w:t xml:space="preserve"> err.txt</w:t>
-      </w:r>
-      <w:r>
-        <w:rPr>
-          <w:rFonts w:ascii="Courier New" w:hAnsi="Courier New" w:cs="Courier New"/>
-          <w:lang w:val="en-US"/>
-        </w:rPr>
-        <w:t xml:space="preserve"> &amp;</w:t>
-      </w:r>
+          <w:rFonts w:ascii="Arial" w:hAnsi="Arial" w:cs="Arial"/>
+          <w:lang w:val="en-US"/>
+        </w:rPr>
+      </w:pPr>
+      <w:hyperlink r:id="rId4" w:history="1">
+        <w:r>
+          <w:rPr>
+            <w:rStyle w:val="Hyperlink"/>
+            <w:rFonts w:ascii="Arial" w:hAnsi="Arial" w:cs="Arial"/>
+            <w:lang w:val="en-US"/>
+          </w:rPr>
+          <w:t>https://raw.githubusercontent.com/steverozen/mSigHdp/master/data-raw/RunHdpxParallel.example.R</w:t>
+        </w:r>
+      </w:hyperlink>
     </w:p>
     <w:p>
       <w:pPr>
@@ -434,54 +581,195 @@
           <w:rFonts w:ascii="Arial" w:hAnsi="Arial" w:cs="Arial"/>
           <w:lang w:val="en-US"/>
         </w:rPr>
-        <w:t xml:space="preserve">This will create </w:t>
-      </w:r>
-      <w:r>
-        <w:rPr>
-          <w:rFonts w:ascii="Arial" w:hAnsi="Arial" w:cs="Arial"/>
-          <w:lang w:val="en-US"/>
-        </w:rPr>
-        <w:t xml:space="preserve">a folder containing </w:t>
-      </w:r>
-      <w:r>
-        <w:rPr>
-          <w:rFonts w:ascii="Arial" w:hAnsi="Arial" w:cs="Arial"/>
-          <w:lang w:val="en-US"/>
-        </w:rPr>
-        <w:t xml:space="preserve">(1) information of extracted signatures and their assignments; (2) </w:t>
-      </w:r>
-      <w:r>
-        <w:rPr>
-          <w:rFonts w:ascii="Arial" w:hAnsi="Arial" w:cs="Arial"/>
-          <w:lang w:val="en-US"/>
-        </w:rPr>
-        <w:t>diagnostic plots</w:t>
-      </w:r>
-      <w:r>
-        <w:rPr>
-          <w:rFonts w:ascii="Arial" w:hAnsi="Arial" w:cs="Arial"/>
-          <w:lang w:val="en-US"/>
-        </w:rPr>
-        <w:t xml:space="preserve">; and (3) </w:t>
-      </w:r>
-      <w:r>
-        <w:rPr>
-          <w:rFonts w:ascii="Arial" w:hAnsi="Arial" w:cs="Arial"/>
-          <w:lang w:val="en-US"/>
-        </w:rPr>
-        <w:t>burn-in and Gibbs sampling checkpoints</w:t>
-      </w:r>
-      <w:r>
-        <w:rPr>
-          <w:rFonts w:ascii="Arial" w:hAnsi="Arial" w:cs="Arial"/>
-          <w:lang w:val="en-US"/>
-        </w:rPr>
-        <w:t>.</w:t>
+        <w:t>This can be run as follows:</w:t>
       </w:r>
     </w:p>
     <w:p>
       <w:pPr>
         <w:rPr>
+          <w:rFonts w:ascii="Courier New" w:hAnsi="Courier New" w:cs="Courier New"/>
+          <w:lang w:val="en-US"/>
+        </w:rPr>
+      </w:pPr>
+      <w:r>
+        <w:rPr>
+          <w:rFonts w:ascii="Courier New" w:hAnsi="Courier New" w:cs="Courier New"/>
+          <w:lang w:val="en-US"/>
+        </w:rPr>
+        <w:t xml:space="preserve">R --vanilla &lt; </w:t>
+      </w:r>
+      <w:proofErr w:type="spellStart"/>
+      <w:proofErr w:type="gramStart"/>
+      <w:r>
+        <w:rPr>
+          <w:rFonts w:ascii="Courier New" w:hAnsi="Courier New" w:cs="Courier New"/>
+          <w:lang w:val="en-US"/>
+        </w:rPr>
+        <w:t>RunHdpxParallel.example.R</w:t>
+      </w:r>
+      <w:proofErr w:type="spellEnd"/>
+      <w:proofErr w:type="gramEnd"/>
+      <w:r>
+        <w:rPr>
+          <w:rFonts w:ascii="Courier New" w:hAnsi="Courier New" w:cs="Courier New"/>
+          <w:lang w:val="en-US"/>
+        </w:rPr>
+        <w:t xml:space="preserve"> &gt; out</w:t>
+      </w:r>
+      <w:r>
+        <w:rPr>
+          <w:rFonts w:ascii="Courier New" w:hAnsi="Courier New" w:cs="Courier New"/>
+          <w:lang w:val="en-US"/>
+        </w:rPr>
+        <w:t>.txt</w:t>
+      </w:r>
+      <w:r>
+        <w:rPr>
+          <w:rFonts w:ascii="Courier New" w:hAnsi="Courier New" w:cs="Courier New"/>
+          <w:lang w:val="en-US"/>
+        </w:rPr>
+        <w:t xml:space="preserve"> 2&gt;</w:t>
+      </w:r>
+      <w:r>
+        <w:rPr>
+          <w:rFonts w:ascii="Courier New" w:hAnsi="Courier New" w:cs="Courier New"/>
+          <w:lang w:val="en-US"/>
+        </w:rPr>
+        <w:t xml:space="preserve"> err.txt</w:t>
+      </w:r>
+      <w:r>
+        <w:rPr>
+          <w:rFonts w:ascii="Courier New" w:hAnsi="Courier New" w:cs="Courier New"/>
+          <w:lang w:val="en-US"/>
+        </w:rPr>
+        <w:t xml:space="preserve"> &amp;</w:t>
+      </w:r>
+    </w:p>
+    <w:p>
+      <w:pPr>
+        <w:rPr>
+          <w:rFonts w:ascii="Arial" w:hAnsi="Arial" w:cs="Arial"/>
+          <w:lang w:val="en-US"/>
+        </w:rPr>
+      </w:pPr>
+      <w:r>
+        <w:rPr>
+          <w:rFonts w:ascii="Arial" w:hAnsi="Arial" w:cs="Arial"/>
+          <w:lang w:val="en-US"/>
+        </w:rPr>
+        <w:t xml:space="preserve">This will create </w:t>
+      </w:r>
+      <w:r>
+        <w:rPr>
+          <w:rFonts w:ascii="Arial" w:hAnsi="Arial" w:cs="Arial"/>
+          <w:lang w:val="en-US"/>
+        </w:rPr>
+        <w:t>the</w:t>
+      </w:r>
+      <w:r>
+        <w:rPr>
+          <w:rFonts w:ascii="Arial" w:hAnsi="Arial" w:cs="Arial"/>
+          <w:lang w:val="en-US"/>
+        </w:rPr>
+        <w:t xml:space="preserve"> folder </w:t>
+      </w:r>
+      <w:r>
+        <w:rPr>
+          <w:rFonts w:ascii="Arial" w:hAnsi="Arial" w:cs="Arial"/>
+          <w:lang w:val="en-US"/>
+        </w:rPr>
+        <w:t>./</w:t>
+      </w:r>
+      <w:proofErr w:type="spellStart"/>
+      <w:r>
+        <w:rPr>
+          <w:rFonts w:ascii="Courier New" w:hAnsi="Courier New" w:cs="Courier New"/>
+          <w:lang w:val="en-US"/>
+        </w:rPr>
+        <w:t>output.from.RunHdpxParallel.example</w:t>
+      </w:r>
+      <w:proofErr w:type="spellEnd"/>
+      <w:r>
+        <w:rPr>
+          <w:rFonts w:ascii="Courier New" w:hAnsi="Courier New" w:cs="Courier New"/>
+          <w:lang w:val="en-US"/>
+        </w:rPr>
+        <w:t xml:space="preserve"> </w:t>
+      </w:r>
+      <w:r>
+        <w:rPr>
+          <w:rFonts w:ascii="Arial" w:hAnsi="Arial" w:cs="Arial"/>
+          <w:lang w:val="en-US"/>
+        </w:rPr>
+        <w:t xml:space="preserve">containing </w:t>
+      </w:r>
+      <w:r>
+        <w:rPr>
+          <w:rFonts w:ascii="Arial" w:hAnsi="Arial" w:cs="Arial"/>
+          <w:lang w:val="en-US"/>
+        </w:rPr>
+        <w:t>(1)</w:t>
+      </w:r>
+      <w:r>
+        <w:rPr>
+          <w:rFonts w:ascii="Arial" w:hAnsi="Arial" w:cs="Arial"/>
+          <w:lang w:val="en-US"/>
+        </w:rPr>
+        <w:t> </w:t>
+      </w:r>
+      <w:r>
+        <w:rPr>
+          <w:rFonts w:ascii="Arial" w:hAnsi="Arial" w:cs="Arial"/>
+          <w:lang w:val="en-US"/>
+        </w:rPr>
+        <w:t xml:space="preserve">information </w:t>
+      </w:r>
+      <w:r>
+        <w:rPr>
+          <w:rFonts w:ascii="Arial" w:hAnsi="Arial" w:cs="Arial"/>
+          <w:lang w:val="en-US"/>
+        </w:rPr>
+        <w:t>on</w:t>
+      </w:r>
+      <w:r>
+        <w:rPr>
+          <w:rFonts w:ascii="Arial" w:hAnsi="Arial" w:cs="Arial"/>
+          <w:lang w:val="en-US"/>
+        </w:rPr>
+        <w:t xml:space="preserve"> extracted signatures and their assignments; (2) </w:t>
+      </w:r>
+      <w:r>
+        <w:rPr>
+          <w:rFonts w:ascii="Arial" w:hAnsi="Arial" w:cs="Arial"/>
+          <w:lang w:val="en-US"/>
+        </w:rPr>
+        <w:t>diagnostic plots</w:t>
+      </w:r>
+      <w:r>
+        <w:rPr>
+          <w:rFonts w:ascii="Arial" w:hAnsi="Arial" w:cs="Arial"/>
+          <w:lang w:val="en-US"/>
+        </w:rPr>
+        <w:t xml:space="preserve">; and (3) </w:t>
+      </w:r>
+      <w:r>
+        <w:rPr>
+          <w:rFonts w:ascii="Arial" w:hAnsi="Arial" w:cs="Arial"/>
+          <w:lang w:val="en-US"/>
+        </w:rPr>
+        <w:t>burn-in and Gibbs sampling checkpoints</w:t>
+      </w:r>
+      <w:r>
+        <w:rPr>
+          <w:rFonts w:ascii="Arial" w:hAnsi="Arial" w:cs="Arial"/>
+          <w:lang w:val="en-US"/>
+        </w:rPr>
+        <w:t>.</w:t>
+      </w:r>
+    </w:p>
+    <w:p>
+      <w:pPr>
+        <w:rPr>
           <w:rFonts w:ascii="Arial" w:hAnsi="Arial" w:cs="Arial"/>
           <w:b/>
           <w:bCs/>
@@ -575,12 +863,21 @@
         </w:rPr>
         <w:t xml:space="preserve"> named </w:t>
       </w:r>
-      <w:r>
-        <w:rPr>
-          <w:rFonts w:ascii="Arial" w:hAnsi="Arial" w:cs="Arial"/>
-          <w:lang w:val="en-US"/>
-        </w:rPr>
-        <w:t>e.g “</w:t>
+      <w:proofErr w:type="spellStart"/>
+      <w:r>
+        <w:rPr>
+          <w:rFonts w:ascii="Arial" w:hAnsi="Arial" w:cs="Arial"/>
+          <w:lang w:val="en-US"/>
+        </w:rPr>
+        <w:t>e.g</w:t>
+      </w:r>
+      <w:proofErr w:type="spellEnd"/>
+      <w:r>
+        <w:rPr>
+          <w:rFonts w:ascii="Arial" w:hAnsi="Arial" w:cs="Arial"/>
+          <w:lang w:val="en-US"/>
+        </w:rPr>
+        <w:t xml:space="preserve"> “</w:t>
       </w:r>
       <w:r>
         <w:rPr>
@@ -594,7 +891,21 @@
           <w:rFonts w:ascii="Arial" w:hAnsi="Arial" w:cs="Arial"/>
           <w:lang w:val="en-US"/>
         </w:rPr>
-        <w:t>999” were found in &gt; 90% of the posterior samples. Signatures named e.g. “</w:t>
+        <w:t xml:space="preserve">999” were found in </w:t>
+      </w:r>
+      <w:r>
+        <w:rPr>
+          <w:rFonts w:ascii="Arial" w:hAnsi="Arial" w:cs="Arial"/>
+          <w:lang w:val="en-US"/>
+        </w:rPr>
+        <w:t>≥</w:t>
+      </w:r>
+      <w:r>
+        <w:rPr>
+          <w:rFonts w:ascii="Arial" w:hAnsi="Arial" w:cs="Arial"/>
+          <w:lang w:val="en-US"/>
+        </w:rPr>
+        <w:t xml:space="preserve"> 90% of the posterior samples. Signatures named e.g. “</w:t>
       </w:r>
       <w:r>
         <w:rPr>
@@ -608,28 +919,135 @@
           <w:rFonts w:ascii="Arial" w:hAnsi="Arial" w:cs="Arial"/>
           <w:lang w:val="en-US"/>
         </w:rPr>
-        <w:t xml:space="preserve">999” were found in &gt; 50% but &lt; 90% of posterior samples, and </w:t>
-      </w:r>
-      <w:r>
-        <w:rPr>
-          <w:rFonts w:ascii="Arial" w:hAnsi="Arial" w:cs="Arial"/>
-          <w:lang w:val="en-US"/>
-        </w:rPr>
-        <w:t xml:space="preserve">need to be </w:t>
-      </w:r>
-      <w:r>
-        <w:rPr>
-          <w:rFonts w:ascii="Arial" w:hAnsi="Arial" w:cs="Arial"/>
-          <w:lang w:val="en-US"/>
-        </w:rPr>
-        <w:t>considered in light of other evidence</w:t>
-      </w:r>
-      <w:r>
-        <w:rPr>
-          <w:rFonts w:ascii="Arial" w:hAnsi="Arial" w:cs="Arial"/>
-          <w:lang w:val="en-US"/>
-        </w:rPr>
-        <w:t xml:space="preserve">. They are most likely generated by processes with low activity or a variant of ‘hdp.’ </w:t>
+        <w:t xml:space="preserve">999” were found in </w:t>
+      </w:r>
+      <w:r>
+        <w:rPr>
+          <w:rFonts w:ascii="Arial" w:hAnsi="Arial" w:cs="Arial"/>
+          <w:lang w:val="en-US"/>
+        </w:rPr>
+        <w:t>≥</w:t>
+      </w:r>
+      <w:r>
+        <w:rPr>
+          <w:rFonts w:ascii="Arial" w:hAnsi="Arial" w:cs="Arial"/>
+          <w:lang w:val="en-US"/>
+        </w:rPr>
+        <w:t xml:space="preserve"> 50% but &lt; 90% of posterior samples and </w:t>
+      </w:r>
+      <w:r>
+        <w:rPr>
+          <w:rFonts w:ascii="Arial" w:hAnsi="Arial" w:cs="Arial"/>
+          <w:lang w:val="en-US"/>
+        </w:rPr>
+        <w:t>should</w:t>
+      </w:r>
+      <w:r>
+        <w:rPr>
+          <w:rFonts w:ascii="Arial" w:hAnsi="Arial" w:cs="Arial"/>
+          <w:lang w:val="en-US"/>
+        </w:rPr>
+        <w:t xml:space="preserve"> be </w:t>
+      </w:r>
+      <w:r>
+        <w:rPr>
+          <w:rFonts w:ascii="Arial" w:hAnsi="Arial" w:cs="Arial"/>
+          <w:lang w:val="en-US"/>
+        </w:rPr>
+        <w:t xml:space="preserve">considered </w:t>
+      </w:r>
+      <w:proofErr w:type="gramStart"/>
+      <w:r>
+        <w:rPr>
+          <w:rFonts w:ascii="Arial" w:hAnsi="Arial" w:cs="Arial"/>
+          <w:lang w:val="en-US"/>
+        </w:rPr>
+        <w:t>in light of</w:t>
+      </w:r>
+      <w:proofErr w:type="gramEnd"/>
+      <w:r>
+        <w:rPr>
+          <w:rFonts w:ascii="Arial" w:hAnsi="Arial" w:cs="Arial"/>
+          <w:lang w:val="en-US"/>
+        </w:rPr>
+        <w:t xml:space="preserve"> other evidence</w:t>
+      </w:r>
+      <w:r>
+        <w:rPr>
+          <w:rFonts w:ascii="Arial" w:hAnsi="Arial" w:cs="Arial"/>
+          <w:lang w:val="en-US"/>
+        </w:rPr>
+        <w:t xml:space="preserve">. They </w:t>
+      </w:r>
+      <w:r>
+        <w:rPr>
+          <w:rFonts w:ascii="Arial" w:hAnsi="Arial" w:cs="Arial"/>
+          <w:lang w:val="en-US"/>
+        </w:rPr>
+        <w:t>may have been</w:t>
+      </w:r>
+      <w:r>
+        <w:rPr>
+          <w:rFonts w:ascii="Arial" w:hAnsi="Arial" w:cs="Arial"/>
+          <w:lang w:val="en-US"/>
+        </w:rPr>
+        <w:t xml:space="preserve"> generated by </w:t>
+      </w:r>
+      <w:r>
+        <w:rPr>
+          <w:rFonts w:ascii="Arial" w:hAnsi="Arial" w:cs="Arial"/>
+          <w:lang w:val="en-US"/>
+        </w:rPr>
+        <w:t xml:space="preserve">mutational </w:t>
+      </w:r>
+      <w:r>
+        <w:rPr>
+          <w:rFonts w:ascii="Arial" w:hAnsi="Arial" w:cs="Arial"/>
+          <w:lang w:val="en-US"/>
+        </w:rPr>
+        <w:t xml:space="preserve">processes with low activity or </w:t>
+      </w:r>
+      <w:r>
+        <w:rPr>
+          <w:rFonts w:ascii="Arial" w:hAnsi="Arial" w:cs="Arial"/>
+          <w:lang w:val="en-US"/>
+        </w:rPr>
+        <w:t>may be</w:t>
+      </w:r>
+      <w:r>
+        <w:rPr>
+          <w:rFonts w:ascii="Arial" w:hAnsi="Arial" w:cs="Arial"/>
+          <w:lang w:val="en-US"/>
+        </w:rPr>
+        <w:t xml:space="preserve"> variant</w:t>
+      </w:r>
+      <w:r>
+        <w:rPr>
+          <w:rFonts w:ascii="Arial" w:hAnsi="Arial" w:cs="Arial"/>
+          <w:lang w:val="en-US"/>
+        </w:rPr>
+        <w:t>s</w:t>
+      </w:r>
+      <w:r>
+        <w:rPr>
+          <w:rFonts w:ascii="Arial" w:hAnsi="Arial" w:cs="Arial"/>
+          <w:lang w:val="en-US"/>
+        </w:rPr>
+        <w:t xml:space="preserve"> </w:t>
+      </w:r>
+      <w:r>
+        <w:rPr>
+          <w:rFonts w:ascii="Arial" w:hAnsi="Arial" w:cs="Arial"/>
+          <w:lang w:val="en-US"/>
+        </w:rPr>
+        <w:t>of the high confidence</w:t>
+      </w:r>
+      <w:r>
+        <w:rPr>
+          <w:rFonts w:ascii="Arial" w:hAnsi="Arial" w:cs="Arial"/>
+          <w:lang w:val="en-US"/>
+        </w:rPr>
+        <w:t xml:space="preserve"> </w:t>
       </w:r>
       <w:r>
         <w:rPr>
@@ -665,7 +1083,22 @@
           <w:rFonts w:ascii="Arial" w:hAnsi="Arial" w:cs="Arial"/>
           <w:lang w:val="en-US"/>
         </w:rPr>
-        <w:t>‘inferred.exposure.count.pdf’ and ‘inferred.exposure.proportion.pdf’ shows the activity of each signature in each sample. This exposure information was retrieved from ‘c</w:t>
+        <w:t xml:space="preserve">inferred.exposure.count.pdf and inferred.exposure.proportion.pdf show the activity of each signature in each sample. This exposure information was retrieved from </w:t>
+      </w:r>
+      <w:r>
+        <w:rPr>
+          <w:rFonts w:ascii="Arial" w:hAnsi="Arial" w:cs="Arial"/>
+          <w:lang w:val="en-US"/>
+        </w:rPr>
+        <w:t xml:space="preserve">the </w:t>
+      </w:r>
+      <w:proofErr w:type="spellStart"/>
+      <w:r>
+        <w:rPr>
+          <w:rFonts w:ascii="Arial" w:hAnsi="Arial" w:cs="Arial"/>
+          <w:lang w:val="en-US"/>
+        </w:rPr>
+        <w:t>c</w:t>
       </w:r>
       <w:r>
         <w:rPr>
@@ -679,21 +1112,51 @@
           <w:rFonts w:ascii="Arial" w:hAnsi="Arial" w:cs="Arial"/>
           <w:lang w:val="en-US"/>
         </w:rPr>
-        <w:t xml:space="preserve">_dp_counts’ matrix in each posterior sample. </w:t>
-      </w:r>
-      <w:r>
-        <w:rPr>
-          <w:rFonts w:ascii="Arial" w:hAnsi="Arial" w:cs="Arial"/>
-          <w:lang w:val="en-US"/>
-        </w:rPr>
-        <w:t xml:space="preserve">(the plots are made from inferred.exposures.csv’). </w:t>
-      </w:r>
-      <w:r>
-        <w:rPr>
-          <w:rFonts w:ascii="Arial" w:hAnsi="Arial" w:cs="Arial"/>
-          <w:lang w:val="en-US"/>
-        </w:rPr>
-        <w:t>We don’t think exposures (assignments) output from hdpx are very accurate, and we would recommend a separate step using other software to estimate assignments.</w:t>
+        <w:t>_dp_counts</w:t>
+      </w:r>
+      <w:proofErr w:type="spellEnd"/>
+      <w:r>
+        <w:rPr>
+          <w:rFonts w:ascii="Arial" w:hAnsi="Arial" w:cs="Arial"/>
+          <w:lang w:val="en-US"/>
+        </w:rPr>
+        <w:t xml:space="preserve"> matrix in each posterior sample. </w:t>
+      </w:r>
+      <w:r>
+        <w:rPr>
+          <w:rFonts w:ascii="Arial" w:hAnsi="Arial" w:cs="Arial"/>
+          <w:lang w:val="en-US"/>
+        </w:rPr>
+        <w:t xml:space="preserve">(the plots are made from inferred.exposures.csv). </w:t>
+      </w:r>
+      <w:r>
+        <w:rPr>
+          <w:rFonts w:ascii="Arial" w:hAnsi="Arial" w:cs="Arial"/>
+          <w:lang w:val="en-US"/>
+        </w:rPr>
+        <w:t xml:space="preserve">We </w:t>
+      </w:r>
+      <w:r>
+        <w:rPr>
+          <w:rFonts w:ascii="Arial" w:hAnsi="Arial" w:cs="Arial"/>
+          <w:lang w:val="en-US"/>
+        </w:rPr>
+        <w:t>do not</w:t>
+      </w:r>
+      <w:r>
+        <w:rPr>
+          <w:rFonts w:ascii="Arial" w:hAnsi="Arial" w:cs="Arial"/>
+          <w:lang w:val="en-US"/>
+        </w:rPr>
+        <w:t xml:space="preserve"> think exposures (assignments) output from hdpx are very </w:t>
+      </w:r>
+      <w:r>
+        <w:rPr>
+          <w:rFonts w:ascii="Arial" w:hAnsi="Arial" w:cs="Arial"/>
+          <w:lang w:val="en-US"/>
+        </w:rPr>
+        <w:lastRenderedPageBreak/>
+        <w:t>accurate, and we would recommend a separate step using other software to estimate assignments.</w:t>
       </w:r>
     </w:p>
     <w:p>
@@ -708,7 +1171,65 @@
           <w:rFonts w:ascii="Arial" w:hAnsi="Arial" w:cs="Arial"/>
           <w:lang w:val="en-US"/>
         </w:rPr>
-        <w:t xml:space="preserve">If ‘ground truth signatures’ are provided, there will be several plots and files generated for comparing extracted </w:t>
+        <w:t xml:space="preserve">If </w:t>
+      </w:r>
+      <w:r>
+        <w:rPr>
+          <w:rFonts w:ascii="Arial" w:hAnsi="Arial" w:cs="Arial"/>
+          <w:lang w:val="en-US"/>
+        </w:rPr>
+        <w:t xml:space="preserve">the argument </w:t>
+      </w:r>
+      <w:proofErr w:type="spellStart"/>
+      <w:r>
+        <w:rPr>
+          <w:rFonts w:ascii="Arial" w:hAnsi="Arial" w:cs="Arial"/>
+          <w:lang w:val="en-US"/>
+        </w:rPr>
+        <w:t>ground</w:t>
+      </w:r>
+      <w:r>
+        <w:rPr>
+          <w:rFonts w:ascii="Arial" w:hAnsi="Arial" w:cs="Arial"/>
+          <w:lang w:val="en-US"/>
+        </w:rPr>
+        <w:t>.</w:t>
+      </w:r>
+      <w:r>
+        <w:rPr>
+          <w:rFonts w:ascii="Arial" w:hAnsi="Arial" w:cs="Arial"/>
+          <w:lang w:val="en-US"/>
+        </w:rPr>
+        <w:t>truth</w:t>
+      </w:r>
+      <w:r>
+        <w:rPr>
+          <w:rFonts w:ascii="Arial" w:hAnsi="Arial" w:cs="Arial"/>
+          <w:lang w:val="en-US"/>
+        </w:rPr>
+        <w:t>.</w:t>
+      </w:r>
+      <w:r>
+        <w:rPr>
+          <w:rFonts w:ascii="Arial" w:hAnsi="Arial" w:cs="Arial"/>
+          <w:lang w:val="en-US"/>
+        </w:rPr>
+        <w:t>sig</w:t>
+      </w:r>
+      <w:proofErr w:type="spellEnd"/>
+      <w:r>
+        <w:rPr>
+          <w:rFonts w:ascii="Arial" w:hAnsi="Arial" w:cs="Arial"/>
+          <w:lang w:val="en-US"/>
+        </w:rPr>
+        <w:t xml:space="preserve"> is non-NULL</w:t>
+      </w:r>
+      <w:r>
+        <w:rPr>
+          <w:rFonts w:ascii="Arial" w:hAnsi="Arial" w:cs="Arial"/>
+          <w:lang w:val="en-US"/>
+        </w:rPr>
+        <w:t xml:space="preserve">, there will be several plots and files generated for comparing extracted </w:t>
       </w:r>
       <w:r>
         <w:rPr>
@@ -730,21 +1251,44 @@
           <w:rFonts w:ascii="Arial" w:hAnsi="Arial" w:cs="Arial"/>
           <w:lang w:val="en-US"/>
         </w:rPr>
-        <w:t xml:space="preserve">mSigHdp generates </w:t>
-      </w:r>
-      <w:r>
-        <w:rPr>
-          <w:rFonts w:ascii="Arial" w:hAnsi="Arial" w:cs="Arial"/>
-          <w:lang w:val="en-US"/>
-        </w:rPr>
-        <w:t xml:space="preserve">diagnostic </w:t>
-      </w:r>
-      <w:r>
-        <w:rPr>
-          <w:rFonts w:ascii="Arial" w:hAnsi="Arial" w:cs="Arial"/>
-          <w:lang w:val="en-US"/>
-        </w:rPr>
-        <w:t xml:space="preserve">plots in the ‘Diagnostic_Plots’ folder. </w:t>
+        <w:t>T</w:t>
+      </w:r>
+      <w:r>
+        <w:rPr>
+          <w:rFonts w:ascii="Arial" w:hAnsi="Arial" w:cs="Arial"/>
+          <w:lang w:val="en-US"/>
+        </w:rPr>
+        <w:t xml:space="preserve">he </w:t>
+      </w:r>
+      <w:proofErr w:type="spellStart"/>
+      <w:r>
+        <w:rPr>
+          <w:rFonts w:ascii="Arial" w:hAnsi="Arial" w:cs="Arial"/>
+          <w:lang w:val="en-US"/>
+        </w:rPr>
+        <w:t>Diagnostic_Plots</w:t>
+      </w:r>
+      <w:proofErr w:type="spellEnd"/>
+      <w:r>
+        <w:rPr>
+          <w:rFonts w:ascii="Arial" w:hAnsi="Arial" w:cs="Arial"/>
+          <w:lang w:val="en-US"/>
+        </w:rPr>
+        <w:t xml:space="preserve"> folder</w:t>
+      </w:r>
+      <w:r>
+        <w:rPr>
+          <w:rFonts w:ascii="Arial" w:hAnsi="Arial" w:cs="Arial"/>
+          <w:lang w:val="en-US"/>
+        </w:rPr>
+        <w:t xml:space="preserve"> will contain:</w:t>
+      </w:r>
+      <w:r>
+        <w:rPr>
+          <w:rFonts w:ascii="Arial" w:hAnsi="Arial" w:cs="Arial"/>
+          <w:lang w:val="en-US"/>
+        </w:rPr>
+        <w:t xml:space="preserve"> </w:t>
       </w:r>
     </w:p>
     <w:p>
@@ -759,57 +1303,7 @@
           <w:rFonts w:ascii="Arial" w:hAnsi="Arial" w:cs="Arial"/>
           <w:lang w:val="en-US"/>
         </w:rPr>
-        <w:lastRenderedPageBreak/>
         <w:t>1.diagnostic.likelihood.pdf</w:t>
-      </w:r>
-      <w:r>
-        <w:rPr>
-          <w:rFonts w:ascii="Arial" w:hAnsi="Arial" w:cs="Arial"/>
-          <w:lang w:val="en-US"/>
-        </w:rPr>
-        <w:t xml:space="preserve">; </w:t>
-      </w:r>
-      <w:r>
-        <w:rPr>
-          <w:rFonts w:ascii="Arial" w:hAnsi="Arial" w:cs="Arial"/>
-          <w:lang w:val="en-US"/>
-        </w:rPr>
-        <w:t>2</w:t>
-      </w:r>
-      <w:r>
-        <w:rPr>
-          <w:rFonts w:ascii="Arial" w:hAnsi="Arial" w:cs="Arial"/>
-          <w:lang w:val="en-US"/>
-        </w:rPr>
-        <w:t>.diagnostic.signatures.pdf</w:t>
-      </w:r>
-      <w:r>
-        <w:rPr>
-          <w:rFonts w:ascii="Arial" w:hAnsi="Arial" w:cs="Arial"/>
-          <w:lang w:val="en-US"/>
-        </w:rPr>
-        <w:t xml:space="preserve">; </w:t>
-      </w:r>
-      <w:r>
-        <w:rPr>
-          <w:rFonts w:ascii="Arial" w:hAnsi="Arial" w:cs="Arial"/>
-          <w:lang w:val="en-US"/>
-        </w:rPr>
-        <w:t>3.</w:t>
-      </w:r>
-      <w:r>
-        <w:rPr>
-          <w:rFonts w:ascii="Arial" w:hAnsi="Arial" w:cs="Arial"/>
-          <w:lang w:val="en-US"/>
-        </w:rPr>
-        <w:t>diagnostics.data.assigned.pdf</w:t>
-      </w:r>
-      <w:r>
-        <w:rPr>
-          <w:rFonts w:ascii="Arial" w:hAnsi="Arial" w:cs="Arial"/>
-          <w:lang w:val="en-US"/>
-        </w:rPr>
-        <w:t>;</w:t>
       </w:r>
     </w:p>
     <w:p>
@@ -824,7 +1318,14 @@
           <w:rFonts w:ascii="Arial" w:hAnsi="Arial" w:cs="Arial"/>
           <w:lang w:val="en-US"/>
         </w:rPr>
-        <w:t xml:space="preserve">4.diagnostic.numcluster.pdf </w:t>
+        <w:t>2</w:t>
+      </w:r>
+      <w:r>
+        <w:rPr>
+          <w:rFonts w:ascii="Arial" w:hAnsi="Arial" w:cs="Arial"/>
+          <w:lang w:val="en-US"/>
+        </w:rPr>
+        <w:t>.diagnostic.signatures.pdf</w:t>
       </w:r>
     </w:p>
     <w:p>
@@ -839,42 +1340,14 @@
           <w:rFonts w:ascii="Arial" w:hAnsi="Arial" w:cs="Arial"/>
           <w:lang w:val="en-US"/>
         </w:rPr>
-        <w:t xml:space="preserve">The four plots above were inherited from Nicola Roberts’ hdp package. Please refer to the vignettes </w:t>
-      </w:r>
-      <w:r>
-        <w:rPr>
-          <w:rFonts w:ascii="Arial" w:hAnsi="Arial" w:cs="Arial"/>
-          <w:lang w:val="en-US"/>
-        </w:rPr>
-        <w:t xml:space="preserve">for </w:t>
-      </w:r>
-      <w:r>
-        <w:rPr>
-          <w:rFonts w:ascii="Arial" w:hAnsi="Arial" w:cs="Arial"/>
-          <w:lang w:val="en-US"/>
-        </w:rPr>
-        <w:t xml:space="preserve">the </w:t>
-      </w:r>
-      <w:r>
-        <w:rPr>
-          <w:rFonts w:ascii="Arial" w:hAnsi="Arial" w:cs="Arial"/>
-          <w:lang w:val="en-US"/>
-        </w:rPr>
-        <w:t xml:space="preserve">hdp </w:t>
-      </w:r>
-      <w:r>
-        <w:rPr>
-          <w:rFonts w:ascii="Arial" w:hAnsi="Arial" w:cs="Arial"/>
-          <w:lang w:val="en-US"/>
-        </w:rPr>
-        <w:t xml:space="preserve">package </w:t>
-      </w:r>
-      <w:r>
-        <w:rPr>
-          <w:rFonts w:ascii="Arial" w:hAnsi="Arial" w:cs="Arial"/>
-          <w:lang w:val="en-US"/>
-        </w:rPr>
-        <w:t>for details</w:t>
+        <w:t>3.</w:t>
+      </w:r>
+      <w:r>
+        <w:rPr>
+          <w:rFonts w:ascii="Arial" w:hAnsi="Arial" w:cs="Arial"/>
+          <w:lang w:val="en-US"/>
+        </w:rPr>
+        <w:t>diagnostics.data.assigned.pdf</w:t>
       </w:r>
     </w:p>
     <w:p>
@@ -889,28 +1362,7 @@
           <w:rFonts w:ascii="Arial" w:hAnsi="Arial" w:cs="Arial"/>
           <w:lang w:val="en-US"/>
         </w:rPr>
-        <w:t>5</w:t>
-      </w:r>
-      <w:r>
-        <w:rPr>
-          <w:rFonts w:ascii="Arial" w:hAnsi="Arial" w:cs="Arial"/>
-          <w:lang w:val="en-US"/>
-        </w:rPr>
-        <w:t xml:space="preserve">. ‘diagnostic.hdp.signature.exposure.each.sample.pdf’: For each hdp signature, this file plots the five tumors with highest exposure proportion of the signature. This is useful in </w:t>
-      </w:r>
-      <w:r>
-        <w:rPr>
-          <w:rFonts w:ascii="Arial" w:hAnsi="Arial" w:cs="Arial"/>
-          <w:lang w:val="en-US"/>
-        </w:rPr>
-        <w:t xml:space="preserve">understanding which tumors contribute to the signature extraction most and </w:t>
-      </w:r>
-      <w:r>
-        <w:rPr>
-          <w:rFonts w:ascii="Arial" w:hAnsi="Arial" w:cs="Arial"/>
-          <w:lang w:val="en-US"/>
-        </w:rPr>
-        <w:t>a preliminary decision on if a ‘potential hdp’ signature should be included.</w:t>
+        <w:t xml:space="preserve">4.diagnostic.numcluster.pdf </w:t>
       </w:r>
     </w:p>
     <w:p>
@@ -925,13 +1377,211 @@
           <w:rFonts w:ascii="Arial" w:hAnsi="Arial" w:cs="Arial"/>
           <w:lang w:val="en-US"/>
         </w:rPr>
-        <w:t>6. ‘component.distribution.in.posterior.samples.pdf’: this plotting is still under development. Its purpose is to show that for each signature, the presence of raw clusters that contributing to this signature across the posterior chain. For example, some signatures are contributed by raw clusters from all posterior chains while some are only contributed by half of or one posterior chain.</w:t>
+        <w:t xml:space="preserve">The four plots above were inherited from Nicola Roberts hdp package. Please refer to the vignettes </w:t>
+      </w:r>
+      <w:r>
+        <w:rPr>
+          <w:rFonts w:ascii="Arial" w:hAnsi="Arial" w:cs="Arial"/>
+          <w:lang w:val="en-US"/>
+        </w:rPr>
+        <w:t xml:space="preserve">for </w:t>
+      </w:r>
+      <w:r>
+        <w:rPr>
+          <w:rFonts w:ascii="Arial" w:hAnsi="Arial" w:cs="Arial"/>
+          <w:lang w:val="en-US"/>
+        </w:rPr>
+        <w:t xml:space="preserve">the </w:t>
+      </w:r>
+      <w:r>
+        <w:rPr>
+          <w:rFonts w:ascii="Arial" w:hAnsi="Arial" w:cs="Arial"/>
+          <w:lang w:val="en-US"/>
+        </w:rPr>
+        <w:t xml:space="preserve">original </w:t>
+      </w:r>
+      <w:r>
+        <w:rPr>
+          <w:rFonts w:ascii="Arial" w:hAnsi="Arial" w:cs="Arial"/>
+          <w:lang w:val="en-US"/>
+        </w:rPr>
+        <w:t xml:space="preserve">hdp </w:t>
+      </w:r>
+      <w:r>
+        <w:rPr>
+          <w:rFonts w:ascii="Arial" w:hAnsi="Arial" w:cs="Arial"/>
+          <w:lang w:val="en-US"/>
+        </w:rPr>
+        <w:t xml:space="preserve">package </w:t>
+      </w:r>
+      <w:r>
+        <w:rPr>
+          <w:rFonts w:ascii="Arial" w:hAnsi="Arial" w:cs="Arial"/>
+          <w:lang w:val="en-US"/>
+        </w:rPr>
+        <w:t>for details</w:t>
       </w:r>
     </w:p>
     <w:p>
       <w:pPr>
         <w:rPr>
           <w:rFonts w:ascii="Arial" w:hAnsi="Arial" w:cs="Arial"/>
+          <w:lang w:val="en-US"/>
+        </w:rPr>
+      </w:pPr>
+      <w:r>
+        <w:rPr>
+          <w:rFonts w:ascii="Arial" w:hAnsi="Arial" w:cs="Arial"/>
+          <w:lang w:val="en-US"/>
+        </w:rPr>
+        <w:t>5</w:t>
+      </w:r>
+      <w:r>
+        <w:rPr>
+          <w:rFonts w:ascii="Arial" w:hAnsi="Arial" w:cs="Arial"/>
+          <w:lang w:val="en-US"/>
+        </w:rPr>
+        <w:t xml:space="preserve">. diagnostic.hdp.signature.exposure.each.sample.pdf: For each hdp signature, this file plots the five tumors with highest exposure proportion of the signature. This is useful in </w:t>
+      </w:r>
+      <w:r>
+        <w:rPr>
+          <w:rFonts w:ascii="Arial" w:hAnsi="Arial" w:cs="Arial"/>
+          <w:lang w:val="en-US"/>
+        </w:rPr>
+        <w:t xml:space="preserve">understanding which tumors contribute to the signature extraction most and </w:t>
+      </w:r>
+      <w:r>
+        <w:rPr>
+          <w:rFonts w:ascii="Arial" w:hAnsi="Arial" w:cs="Arial"/>
+          <w:lang w:val="en-US"/>
+        </w:rPr>
+        <w:t>a preliminary decision on if a potential hdp signature should be included.</w:t>
+      </w:r>
+    </w:p>
+    <w:p>
+      <w:pPr>
+        <w:rPr>
+          <w:rFonts w:ascii="Arial" w:hAnsi="Arial" w:cs="Arial"/>
+          <w:lang w:val="en-US"/>
+        </w:rPr>
+      </w:pPr>
+      <w:r>
+        <w:rPr>
+          <w:rFonts w:ascii="Arial" w:hAnsi="Arial" w:cs="Arial"/>
+          <w:lang w:val="en-US"/>
+        </w:rPr>
+        <w:t xml:space="preserve">6. component.distribution.in.posterior.samples.pdf: this plotting is still under development. Its purpose is to show for each signature the presence of </w:t>
+      </w:r>
+      <w:r>
+        <w:rPr>
+          <w:rFonts w:ascii="Arial" w:hAnsi="Arial" w:cs="Arial"/>
+          <w:lang w:val="en-US"/>
+        </w:rPr>
+        <w:t>t</w:t>
+      </w:r>
+      <w:r>
+        <w:rPr>
+          <w:rFonts w:ascii="Arial" w:hAnsi="Arial" w:cs="Arial"/>
+          <w:lang w:val="en-US"/>
+        </w:rPr>
+        <w:t xml:space="preserve">he </w:t>
+      </w:r>
+      <w:r>
+        <w:rPr>
+          <w:rFonts w:ascii="Arial" w:hAnsi="Arial" w:cs="Arial"/>
+          <w:lang w:val="en-US"/>
+        </w:rPr>
+        <w:t>raw clusters that contribut</w:t>
+      </w:r>
+      <w:r>
+        <w:rPr>
+          <w:rFonts w:ascii="Arial" w:hAnsi="Arial" w:cs="Arial"/>
+          <w:lang w:val="en-US"/>
+        </w:rPr>
+        <w:t>ed</w:t>
+      </w:r>
+      <w:r>
+        <w:rPr>
+          <w:rFonts w:ascii="Arial" w:hAnsi="Arial" w:cs="Arial"/>
+          <w:lang w:val="en-US"/>
+        </w:rPr>
+        <w:t xml:space="preserve"> to </w:t>
+      </w:r>
+      <w:r>
+        <w:rPr>
+          <w:rFonts w:ascii="Arial" w:hAnsi="Arial" w:cs="Arial"/>
+          <w:lang w:val="en-US"/>
+        </w:rPr>
+        <w:t>it</w:t>
+      </w:r>
+      <w:r>
+        <w:rPr>
+          <w:rFonts w:ascii="Arial" w:hAnsi="Arial" w:cs="Arial"/>
+          <w:lang w:val="en-US"/>
+        </w:rPr>
+        <w:t xml:space="preserve"> across the posterior chain</w:t>
+      </w:r>
+      <w:r>
+        <w:rPr>
+          <w:rFonts w:ascii="Arial" w:hAnsi="Arial" w:cs="Arial"/>
+          <w:lang w:val="en-US"/>
+        </w:rPr>
+        <w:t>s</w:t>
+      </w:r>
+      <w:r>
+        <w:rPr>
+          <w:rFonts w:ascii="Arial" w:hAnsi="Arial" w:cs="Arial"/>
+          <w:lang w:val="en-US"/>
+        </w:rPr>
+        <w:t xml:space="preserve">. For example, some signatures </w:t>
+      </w:r>
+      <w:r>
+        <w:rPr>
+          <w:rFonts w:ascii="Arial" w:hAnsi="Arial" w:cs="Arial"/>
+          <w:lang w:val="en-US"/>
+        </w:rPr>
+        <w:t xml:space="preserve">have contributions </w:t>
+      </w:r>
+      <w:r>
+        <w:rPr>
+          <w:rFonts w:ascii="Arial" w:hAnsi="Arial" w:cs="Arial"/>
+          <w:lang w:val="en-US"/>
+        </w:rPr>
+        <w:t xml:space="preserve">from all posterior chains while </w:t>
+      </w:r>
+      <w:r>
+        <w:rPr>
+          <w:rFonts w:ascii="Arial" w:hAnsi="Arial" w:cs="Arial"/>
+          <w:lang w:val="en-US"/>
+        </w:rPr>
+        <w:t>signatures</w:t>
+      </w:r>
+      <w:r>
+        <w:rPr>
+          <w:rFonts w:ascii="Arial" w:hAnsi="Arial" w:cs="Arial"/>
+          <w:lang w:val="en-US"/>
+        </w:rPr>
+        <w:t xml:space="preserve"> </w:t>
+      </w:r>
+      <w:r>
+        <w:rPr>
+          <w:rFonts w:ascii="Arial" w:hAnsi="Arial" w:cs="Arial"/>
+          <w:lang w:val="en-US"/>
+        </w:rPr>
+        <w:t>have contributions from raw clusters only in a single posterior chain</w:t>
+      </w:r>
+      <w:r>
+        <w:rPr>
+          <w:rFonts w:ascii="Arial" w:hAnsi="Arial" w:cs="Arial"/>
+          <w:lang w:val="en-US"/>
+        </w:rPr>
+        <w:t>.</w:t>
+      </w:r>
+    </w:p>
+    <w:p>
+      <w:pPr>
+        <w:rPr>
+          <w:rFonts w:ascii="Arial" w:hAnsi="Arial" w:cs="Arial"/>
           <w:b/>
           <w:bCs/>
           <w:lang w:val="en-US"/>
@@ -954,12 +1604,21 @@
           <w:lang w:val="en-US"/>
         </w:rPr>
       </w:pPr>
-      <w:r>
-        <w:rPr>
-          <w:rFonts w:ascii="Arial" w:hAnsi="Arial" w:cs="Arial"/>
-          <w:lang w:val="en-US"/>
-        </w:rPr>
-        <w:t>mSigHdp::RunHdp</w:t>
+      <w:proofErr w:type="gramStart"/>
+      <w:r>
+        <w:rPr>
+          <w:rFonts w:ascii="Arial" w:hAnsi="Arial" w:cs="Arial"/>
+          <w:lang w:val="en-US"/>
+        </w:rPr>
+        <w:t>mSigHdp::</w:t>
+      </w:r>
+      <w:proofErr w:type="gramEnd"/>
+      <w:r>
+        <w:rPr>
+          <w:rFonts w:ascii="Arial" w:hAnsi="Arial" w:cs="Arial"/>
+          <w:lang w:val="en-US"/>
+        </w:rPr>
+        <w:t>RunHdp</w:t>
       </w:r>
       <w:r>
         <w:rPr>
@@ -980,84 +1639,7 @@
           <w:rFonts w:ascii="Arial" w:hAnsi="Arial" w:cs="Arial"/>
           <w:lang w:val="en-US"/>
         </w:rPr>
-        <w:t xml:space="preserve"> incorporates the burn-in and Gibbs sampling processes, followed up by extracting signatures from raw clusters collected by Gibbs sampling, and improved diagnostic plotting with visualization on signature and exposures. </w:t>
-      </w:r>
-      <w:r>
-        <w:rPr>
-          <w:rFonts w:ascii="Arial" w:hAnsi="Arial" w:cs="Arial"/>
-          <w:lang w:val="en-US"/>
-        </w:rPr>
-        <w:t xml:space="preserve">One key parameter to prevent HDP from over-splitting or under-splitting is the proper setting on prior gamma distribution of concentration parameters. We recommended </w:t>
-      </w:r>
-      <w:r>
-        <w:rPr>
-          <w:rFonts w:ascii="Arial" w:hAnsi="Arial" w:cs="Arial"/>
-          <w:lang w:val="en-US"/>
-        </w:rPr>
-        <w:t>the</w:t>
-      </w:r>
-      <w:r>
-        <w:rPr>
-          <w:rFonts w:ascii="Arial" w:hAnsi="Arial" w:cs="Arial"/>
-          <w:lang w:val="en-US"/>
-        </w:rPr>
-        <w:t xml:space="preserve"> gamma distribution with alpha </w:t>
-      </w:r>
-      <w:r>
-        <w:rPr>
-          <w:rFonts w:ascii="Arial" w:hAnsi="Arial" w:cs="Arial"/>
-          <w:lang w:val="en-US"/>
-        </w:rPr>
-        <w:t xml:space="preserve">(shape) </w:t>
-      </w:r>
-      <w:r>
-        <w:rPr>
-          <w:rFonts w:ascii="Arial" w:hAnsi="Arial" w:cs="Arial"/>
-          <w:lang w:val="en-US"/>
-        </w:rPr>
-        <w:t>= 1 and beta</w:t>
-      </w:r>
-      <w:r>
-        <w:rPr>
-          <w:rFonts w:ascii="Arial" w:hAnsi="Arial" w:cs="Arial"/>
-          <w:lang w:val="en-US"/>
-        </w:rPr>
-        <w:t xml:space="preserve"> (rate)</w:t>
-      </w:r>
-      <w:r>
-        <w:rPr>
-          <w:rFonts w:ascii="Arial" w:hAnsi="Arial" w:cs="Arial"/>
-          <w:lang w:val="en-US"/>
-        </w:rPr>
-        <w:t xml:space="preserve"> = 20 for </w:t>
-      </w:r>
-      <w:r>
-        <w:rPr>
-          <w:rFonts w:ascii="Arial" w:hAnsi="Arial" w:cs="Arial"/>
-          <w:lang w:val="en-US"/>
-        </w:rPr>
-        <w:t>as the concentration hyperparameter for single base substitution</w:t>
-      </w:r>
-      <w:r>
-        <w:rPr>
-          <w:rFonts w:ascii="Arial" w:hAnsi="Arial" w:cs="Arial"/>
-          <w:lang w:val="en-US"/>
-        </w:rPr>
-        <w:t xml:space="preserve"> signature extraction; and alpha = 1 and beta = 50 for </w:t>
-      </w:r>
-      <w:r>
-        <w:rPr>
-          <w:rFonts w:ascii="Arial" w:hAnsi="Arial" w:cs="Arial"/>
-          <w:lang w:val="en-US"/>
-        </w:rPr>
-        <w:t xml:space="preserve">doublet base substitution and indel </w:t>
-      </w:r>
-      <w:r>
-        <w:rPr>
-          <w:rFonts w:ascii="Arial" w:hAnsi="Arial" w:cs="Arial"/>
-          <w:lang w:val="en-US"/>
-        </w:rPr>
-        <w:t>signature extraction.</w:t>
+        <w:t xml:space="preserve"> incorporates burnin and Gibbs sampling processes, followed up by extracting signatures from raw clusters collected by Gibbs sampling, and improved diagnostic plotting with visualization on signature and exposures. </w:t>
       </w:r>
     </w:p>
     <w:p>
@@ -1072,14 +1654,56 @@
           <w:rFonts w:ascii="Arial" w:hAnsi="Arial" w:cs="Arial"/>
           <w:lang w:val="en-US"/>
         </w:rPr>
-        <w:t xml:space="preserve">This </w:t>
-      </w:r>
-      <w:r>
-        <w:rPr>
-          <w:rFonts w:ascii="Arial" w:hAnsi="Arial" w:cs="Arial"/>
-          <w:lang w:val="en-US"/>
-        </w:rPr>
-        <w:t>diagram show</w:t>
+        <w:t xml:space="preserve">We recommended </w:t>
+      </w:r>
+      <w:r>
+        <w:rPr>
+          <w:rFonts w:ascii="Arial" w:hAnsi="Arial" w:cs="Arial"/>
+          <w:lang w:val="en-US"/>
+        </w:rPr>
+        <w:t>the</w:t>
+      </w:r>
+      <w:r>
+        <w:rPr>
+          <w:rFonts w:ascii="Arial" w:hAnsi="Arial" w:cs="Arial"/>
+          <w:lang w:val="en-US"/>
+        </w:rPr>
+        <w:t xml:space="preserve"> gamma distribution with alpha </w:t>
+      </w:r>
+      <w:r>
+        <w:rPr>
+          <w:rFonts w:ascii="Arial" w:hAnsi="Arial" w:cs="Arial"/>
+          <w:lang w:val="en-US"/>
+        </w:rPr>
+        <w:t xml:space="preserve">(shape) </w:t>
+      </w:r>
+      <w:r>
+        <w:rPr>
+          <w:rFonts w:ascii="Arial" w:hAnsi="Arial" w:cs="Arial"/>
+          <w:lang w:val="en-US"/>
+        </w:rPr>
+        <w:t>= 1 and beta</w:t>
+      </w:r>
+      <w:r>
+        <w:rPr>
+          <w:rFonts w:ascii="Arial" w:hAnsi="Arial" w:cs="Arial"/>
+          <w:lang w:val="en-US"/>
+        </w:rPr>
+        <w:t xml:space="preserve"> (rate)</w:t>
+      </w:r>
+      <w:r>
+        <w:rPr>
+          <w:rFonts w:ascii="Arial" w:hAnsi="Arial" w:cs="Arial"/>
+          <w:lang w:val="en-US"/>
+        </w:rPr>
+        <w:t xml:space="preserve"> = 20 for</w:t>
+      </w:r>
+      <w:r>
+        <w:rPr>
+          <w:rFonts w:ascii="Arial" w:hAnsi="Arial" w:cs="Arial"/>
+          <w:lang w:val="en-US"/>
+        </w:rPr>
+        <w:t xml:space="preserve"> the concentration hyperparameter</w:t>
       </w:r>
       <w:r>
         <w:rPr>
@@ -1093,7 +1717,49 @@
           <w:rFonts w:ascii="Arial" w:hAnsi="Arial" w:cs="Arial"/>
           <w:lang w:val="en-US"/>
         </w:rPr>
-        <w:t xml:space="preserve"> the new approach to combining “raw clusters” into “components”.</w:t>
+        <w:t xml:space="preserve"> for single base substitution</w:t>
+      </w:r>
+      <w:r>
+        <w:rPr>
+          <w:rFonts w:ascii="Arial" w:hAnsi="Arial" w:cs="Arial"/>
+          <w:lang w:val="en-US"/>
+        </w:rPr>
+        <w:t xml:space="preserve"> signature extraction</w:t>
+      </w:r>
+      <w:r>
+        <w:rPr>
+          <w:rFonts w:ascii="Arial" w:hAnsi="Arial" w:cs="Arial"/>
+          <w:lang w:val="en-US"/>
+        </w:rPr>
+        <w:t>,</w:t>
+      </w:r>
+      <w:r>
+        <w:rPr>
+          <w:rFonts w:ascii="Arial" w:hAnsi="Arial" w:cs="Arial"/>
+          <w:lang w:val="en-US"/>
+        </w:rPr>
+        <w:t xml:space="preserve"> and alpha = 1 and beta = 50 for </w:t>
+      </w:r>
+      <w:r>
+        <w:rPr>
+          <w:rFonts w:ascii="Arial" w:hAnsi="Arial" w:cs="Arial"/>
+          <w:lang w:val="en-US"/>
+        </w:rPr>
+        <w:t xml:space="preserve">doublet base substitution and indel </w:t>
+      </w:r>
+      <w:r>
+        <w:rPr>
+          <w:rFonts w:ascii="Arial" w:hAnsi="Arial" w:cs="Arial"/>
+          <w:lang w:val="en-US"/>
+        </w:rPr>
+        <w:t>signature extraction.</w:t>
+      </w:r>
+      <w:r>
+        <w:rPr>
+          <w:rFonts w:ascii="Arial" w:hAnsi="Arial" w:cs="Arial"/>
+          <w:lang w:val="en-US"/>
+        </w:rPr>
+        <w:t xml:space="preserve"> These seem to encourage fewer raw clusters, and therefore fewer extracted signatures than default values in the original hdp R package.</w:t>
       </w:r>
     </w:p>
     <w:p>
@@ -1106,9 +1772,74 @@
       <w:r>
         <w:rPr>
           <w:rFonts w:ascii="Arial" w:hAnsi="Arial" w:cs="Arial"/>
+          <w:lang w:val="en-US"/>
+        </w:rPr>
+        <w:t>Th</w:t>
+      </w:r>
+      <w:r>
+        <w:rPr>
+          <w:rFonts w:ascii="Arial" w:hAnsi="Arial" w:cs="Arial"/>
+          <w:lang w:val="en-US"/>
+        </w:rPr>
+        <w:t>e</w:t>
+      </w:r>
+      <w:r>
+        <w:rPr>
+          <w:rFonts w:ascii="Arial" w:hAnsi="Arial" w:cs="Arial"/>
+          <w:lang w:val="en-US"/>
+        </w:rPr>
+        <w:t xml:space="preserve"> </w:t>
+      </w:r>
+      <w:r>
+        <w:rPr>
+          <w:rFonts w:ascii="Arial" w:hAnsi="Arial" w:cs="Arial"/>
+          <w:lang w:val="en-US"/>
+        </w:rPr>
+        <w:t xml:space="preserve">diagram </w:t>
+      </w:r>
+      <w:r>
+        <w:rPr>
+          <w:rFonts w:ascii="Arial" w:hAnsi="Arial" w:cs="Arial"/>
+          <w:lang w:val="en-US"/>
+        </w:rPr>
+        <w:t xml:space="preserve">below </w:t>
+      </w:r>
+      <w:r>
+        <w:rPr>
+          <w:rFonts w:ascii="Arial" w:hAnsi="Arial" w:cs="Arial"/>
+          <w:lang w:val="en-US"/>
+        </w:rPr>
+        <w:t>show</w:t>
+      </w:r>
+      <w:r>
+        <w:rPr>
+          <w:rFonts w:ascii="Arial" w:hAnsi="Arial" w:cs="Arial"/>
+          <w:lang w:val="en-US"/>
+        </w:rPr>
+        <w:t>s</w:t>
+      </w:r>
+      <w:r>
+        <w:rPr>
+          <w:rFonts w:ascii="Arial" w:hAnsi="Arial" w:cs="Arial"/>
+          <w:lang w:val="en-US"/>
+        </w:rPr>
+        <w:t xml:space="preserve"> the new approach to combining “raw clusters” into “components”.</w:t>
+      </w:r>
+    </w:p>
+    <w:p>
+      <w:pPr>
+        <w:rPr>
+          <w:rFonts w:ascii="Arial" w:hAnsi="Arial" w:cs="Arial"/>
+          <w:lang w:val="en-US"/>
+        </w:rPr>
+      </w:pPr>
+      <w:r>
+        <w:rPr>
+          <w:rFonts w:ascii="Arial" w:hAnsi="Arial" w:cs="Arial"/>
           <w:noProof/>
           <w:lang w:val="en-US"/>
         </w:rPr>
+        <w:lastRenderedPageBreak/>
         <w:drawing>
           <wp:inline distT="0" distB="0" distL="0" distR="0" wp14:anchorId="27AD22BB" wp14:editId="0645E936">
             <wp:extent cx="4462962" cy="4038600"/>
@@ -1127,7 +1858,7 @@
                     </pic:cNvPicPr>
                   </pic:nvPicPr>
                   <pic:blipFill rotWithShape="1">
-                    <a:blip r:embed="rId4" cstate="print">
+                    <a:blip r:embed="rId5" cstate="print">
                       <a:extLst>
                         <a:ext uri="{28A0092B-C50C-407E-A947-70E740481C1C}">
                           <a14:useLocalDpi xmlns:a14="http://schemas.microsoft.com/office/drawing/2010/main" val="0"/>
@@ -1182,21 +1913,42 @@
           <w:rFonts w:ascii="Arial" w:hAnsi="Arial" w:cs="Arial"/>
           <w:lang w:val="en-US"/>
         </w:rPr>
-        <w:t xml:space="preserve">We assume a very simple case </w:t>
-      </w:r>
-      <w:r>
-        <w:rPr>
-          <w:rFonts w:ascii="Arial" w:hAnsi="Arial" w:cs="Arial"/>
-          <w:lang w:val="en-US"/>
-        </w:rPr>
-        <w:t>with</w:t>
-      </w:r>
-      <w:r>
-        <w:rPr>
-          <w:rFonts w:ascii="Arial" w:hAnsi="Arial" w:cs="Arial"/>
-          <w:lang w:val="en-US"/>
-        </w:rPr>
-        <w:t xml:space="preserve"> two independent MCMC chains 3 posterior samples </w:t>
+        <w:t>This very simple example shows</w:t>
+      </w:r>
+      <w:r>
+        <w:rPr>
+          <w:rFonts w:ascii="Arial" w:hAnsi="Arial" w:cs="Arial"/>
+          <w:lang w:val="en-US"/>
+        </w:rPr>
+        <w:t xml:space="preserve"> two independent </w:t>
+      </w:r>
+      <w:r>
+        <w:rPr>
+          <w:rFonts w:ascii="Arial" w:hAnsi="Arial" w:cs="Arial"/>
+          <w:lang w:val="en-US"/>
+        </w:rPr>
+        <w:t>Gibbs sampling</w:t>
+      </w:r>
+      <w:r>
+        <w:rPr>
+          <w:rFonts w:ascii="Arial" w:hAnsi="Arial" w:cs="Arial"/>
+          <w:lang w:val="en-US"/>
+        </w:rPr>
+        <w:t xml:space="preserve"> chains </w:t>
+      </w:r>
+      <w:r>
+        <w:rPr>
+          <w:rFonts w:ascii="Arial" w:hAnsi="Arial" w:cs="Arial"/>
+          <w:lang w:val="en-US"/>
+        </w:rPr>
+        <w:t xml:space="preserve">with </w:t>
+      </w:r>
+      <w:r>
+        <w:rPr>
+          <w:rFonts w:ascii="Arial" w:hAnsi="Arial" w:cs="Arial"/>
+          <w:lang w:val="en-US"/>
+        </w:rPr>
+        <w:t xml:space="preserve">3 posterior samples </w:t>
       </w:r>
       <w:r>
         <w:rPr>
@@ -1231,50 +1983,240 @@
           <w:rFonts w:ascii="Arial" w:hAnsi="Arial" w:cs="Arial"/>
           <w:lang w:val="en-US"/>
         </w:rPr>
-        <w:t xml:space="preserve">. Each color represents a raw cluster of mutations generated by a mutational process. Step 1 includes removal of highly identical clusters in the same posterior samples (not shown in the diagram) and put all clusters into a matrix. Step 2 includes a hierarchical clustering to combine raw clusters with high similarity (highly similar clusters are most likely generated by the same mutational process) into components. </w:t>
-      </w:r>
-      <w:r>
-        <w:rPr>
-          <w:rFonts w:ascii="Arial" w:hAnsi="Arial" w:cs="Arial"/>
-          <w:lang w:val="en-US"/>
-        </w:rPr>
-        <w:t>We then</w:t>
-      </w:r>
-      <w:r>
-        <w:rPr>
-          <w:rFonts w:ascii="Arial" w:hAnsi="Arial" w:cs="Arial"/>
-          <w:lang w:val="en-US"/>
-        </w:rPr>
-        <w:t xml:space="preserve"> summarized the number of posterior samples that contribute to the components. In the diagram, the ‘red’ component were contributed by ‘red’ raw clusters from all 6 posterior samples, which means that ‘red’ component was consistently found in all posterior samples and it is very likely to be generated by a mutational process; in contrast, ‘brown’ component was contributed by ‘brown’ raw clusters from only 1 posterior sample, which means that the component was very likely to be </w:t>
-      </w:r>
-      <w:r>
-        <w:rPr>
-          <w:rFonts w:ascii="Arial" w:hAnsi="Arial" w:cs="Arial"/>
-          <w:lang w:val="en-US"/>
-        </w:rPr>
-        <w:t>found</w:t>
-      </w:r>
-      <w:r>
-        <w:rPr>
-          <w:rFonts w:ascii="Arial" w:hAnsi="Arial" w:cs="Arial"/>
-          <w:lang w:val="en-US"/>
-        </w:rPr>
-        <w:t xml:space="preserve"> by randomness.</w:t>
-      </w:r>
-    </w:p>
-    <w:p>
-      <w:pPr>
-        <w:rPr>
-          <w:rFonts w:ascii="Arial" w:hAnsi="Arial" w:cs="Arial"/>
-          <w:lang w:val="en-US"/>
-        </w:rPr>
-      </w:pPr>
-      <w:r>
-        <w:rPr>
-          <w:rFonts w:ascii="Arial" w:hAnsi="Arial" w:cs="Arial"/>
-          <w:lang w:val="en-US"/>
-        </w:rPr>
-        <w:t xml:space="preserve">As </w:t>
+        <w:t xml:space="preserve">. Each color represents a raw cluster of mutations generated by a mutational </w:t>
+      </w:r>
+      <w:r>
+        <w:rPr>
+          <w:rFonts w:ascii="Arial" w:hAnsi="Arial" w:cs="Arial"/>
+          <w:lang w:val="en-US"/>
+        </w:rPr>
+        <w:t xml:space="preserve">process. Step 1 </w:t>
+      </w:r>
+      <w:r>
+        <w:rPr>
+          <w:rFonts w:ascii="Arial" w:hAnsi="Arial" w:cs="Arial" w:hint="eastAsia"/>
+          <w:lang w:val="en-US"/>
+        </w:rPr>
+        <w:t>c</w:t>
+      </w:r>
+      <w:r>
+        <w:rPr>
+          <w:rFonts w:ascii="Arial" w:hAnsi="Arial" w:cs="Arial"/>
+          <w:lang w:val="en-US"/>
+        </w:rPr>
+        <w:t>ollects</w:t>
+      </w:r>
+      <w:r>
+        <w:rPr>
+          <w:rFonts w:ascii="Arial" w:hAnsi="Arial" w:cs="Arial"/>
+          <w:lang w:val="en-US"/>
+        </w:rPr>
+        <w:t xml:space="preserve"> all </w:t>
+      </w:r>
+      <w:r>
+        <w:rPr>
+          <w:rFonts w:ascii="Arial" w:hAnsi="Arial" w:cs="Arial"/>
+          <w:lang w:val="en-US"/>
+        </w:rPr>
+        <w:t xml:space="preserve">raw </w:t>
+      </w:r>
+      <w:r>
+        <w:rPr>
+          <w:rFonts w:ascii="Arial" w:hAnsi="Arial" w:cs="Arial"/>
+          <w:lang w:val="en-US"/>
+        </w:rPr>
+        <w:t xml:space="preserve">clusters </w:t>
+      </w:r>
+      <w:r>
+        <w:rPr>
+          <w:rFonts w:ascii="Arial" w:hAnsi="Arial" w:cs="Arial"/>
+          <w:lang w:val="en-US"/>
+        </w:rPr>
+        <w:t xml:space="preserve">from all posterior samples across all chains </w:t>
+      </w:r>
+      <w:r>
+        <w:rPr>
+          <w:rFonts w:ascii="Arial" w:hAnsi="Arial" w:cs="Arial"/>
+          <w:lang w:val="en-US"/>
+        </w:rPr>
+        <w:t xml:space="preserve">into a matrix. Step 2 </w:t>
+      </w:r>
+      <w:r>
+        <w:rPr>
+          <w:rFonts w:ascii="Arial" w:hAnsi="Arial" w:cs="Arial"/>
+          <w:lang w:val="en-US"/>
+        </w:rPr>
+        <w:t>uses</w:t>
+      </w:r>
+      <w:r>
+        <w:rPr>
+          <w:rFonts w:ascii="Arial" w:hAnsi="Arial" w:cs="Arial"/>
+          <w:lang w:val="en-US"/>
+        </w:rPr>
+        <w:t xml:space="preserve"> hierarchical clustering to combine raw clusters with high similarity into </w:t>
+      </w:r>
+      <w:r>
+        <w:rPr>
+          <w:rFonts w:ascii="Arial" w:hAnsi="Arial" w:cs="Arial"/>
+          <w:lang w:val="en-US"/>
+        </w:rPr>
+        <w:t>“</w:t>
+      </w:r>
+      <w:r>
+        <w:rPr>
+          <w:rFonts w:ascii="Arial" w:hAnsi="Arial" w:cs="Arial"/>
+          <w:lang w:val="en-US"/>
+        </w:rPr>
+        <w:t>components</w:t>
+      </w:r>
+      <w:r>
+        <w:rPr>
+          <w:rFonts w:ascii="Arial" w:hAnsi="Arial" w:cs="Arial"/>
+          <w:lang w:val="en-US"/>
+        </w:rPr>
+        <w:t>”</w:t>
+      </w:r>
+      <w:r>
+        <w:rPr>
+          <w:rFonts w:ascii="Arial" w:hAnsi="Arial" w:cs="Arial"/>
+          <w:lang w:val="en-US"/>
+        </w:rPr>
+        <w:t xml:space="preserve">. </w:t>
+      </w:r>
+      <w:r>
+        <w:rPr>
+          <w:rFonts w:ascii="Arial" w:hAnsi="Arial" w:cs="Arial"/>
+          <w:lang w:val="en-US"/>
+        </w:rPr>
+        <w:t xml:space="preserve">We </w:t>
+      </w:r>
+      <w:r>
+        <w:rPr>
+          <w:rFonts w:ascii="Arial" w:hAnsi="Arial" w:cs="Arial"/>
+          <w:lang w:val="en-US"/>
+        </w:rPr>
+        <w:t>keep track of</w:t>
+      </w:r>
+      <w:r>
+        <w:rPr>
+          <w:rFonts w:ascii="Arial" w:hAnsi="Arial" w:cs="Arial"/>
+          <w:lang w:val="en-US"/>
+        </w:rPr>
+        <w:t xml:space="preserve"> the</w:t>
+      </w:r>
+      <w:r>
+        <w:rPr>
+          <w:rFonts w:ascii="Arial" w:hAnsi="Arial" w:cs="Arial"/>
+          <w:lang w:val="en-US"/>
+        </w:rPr>
+        <w:t xml:space="preserve"> number of posterior samples that contribute to </w:t>
+      </w:r>
+      <w:r>
+        <w:rPr>
+          <w:rFonts w:ascii="Arial" w:hAnsi="Arial" w:cs="Arial"/>
+          <w:lang w:val="en-US"/>
+        </w:rPr>
+        <w:t xml:space="preserve">each </w:t>
+      </w:r>
+      <w:r>
+        <w:rPr>
+          <w:rFonts w:ascii="Arial" w:hAnsi="Arial" w:cs="Arial"/>
+          <w:lang w:val="en-US"/>
+        </w:rPr>
+        <w:t xml:space="preserve">component. In the diagram, the red component </w:t>
+      </w:r>
+      <w:r>
+        <w:rPr>
+          <w:rFonts w:ascii="Arial" w:hAnsi="Arial" w:cs="Arial"/>
+          <w:lang w:val="en-US"/>
+        </w:rPr>
+        <w:t xml:space="preserve">was </w:t>
+      </w:r>
+      <w:r>
+        <w:rPr>
+          <w:rFonts w:ascii="Arial" w:hAnsi="Arial" w:cs="Arial"/>
+          <w:lang w:val="en-US"/>
+        </w:rPr>
+        <w:t xml:space="preserve">contributed </w:t>
+      </w:r>
+      <w:r>
+        <w:rPr>
+          <w:rFonts w:ascii="Arial" w:hAnsi="Arial" w:cs="Arial"/>
+          <w:lang w:val="en-US"/>
+        </w:rPr>
+        <w:t xml:space="preserve">to </w:t>
+      </w:r>
+      <w:r>
+        <w:rPr>
+          <w:rFonts w:ascii="Arial" w:hAnsi="Arial" w:cs="Arial"/>
+          <w:lang w:val="en-US"/>
+        </w:rPr>
+        <w:t xml:space="preserve">by red raw clusters </w:t>
+      </w:r>
+      <w:r>
+        <w:rPr>
+          <w:rFonts w:ascii="Arial" w:hAnsi="Arial" w:cs="Arial"/>
+          <w:lang w:val="en-US"/>
+        </w:rPr>
+        <w:t xml:space="preserve">in </w:t>
+      </w:r>
+      <w:r>
+        <w:rPr>
+          <w:rFonts w:ascii="Arial" w:hAnsi="Arial" w:cs="Arial"/>
+          <w:lang w:val="en-US"/>
+        </w:rPr>
+        <w:t>all 6 posterior samples</w:t>
+      </w:r>
+      <w:r>
+        <w:rPr>
+          <w:rFonts w:ascii="Arial" w:hAnsi="Arial" w:cs="Arial"/>
+          <w:lang w:val="en-US"/>
+        </w:rPr>
+        <w:t xml:space="preserve">. If we interpret the posterior chains as </w:t>
+      </w:r>
+      <w:r>
+        <w:rPr>
+          <w:rFonts w:ascii="Arial" w:hAnsi="Arial" w:cs="Arial"/>
+          <w:lang w:val="en-US"/>
+        </w:rPr>
+        <w:t xml:space="preserve">sampling the posterior distribution of clusters of mutations generated by particular mutational process, this </w:t>
+      </w:r>
+      <w:proofErr w:type="gramStart"/>
+      <w:r>
+        <w:rPr>
+          <w:rFonts w:ascii="Arial" w:hAnsi="Arial" w:cs="Arial"/>
+          <w:lang w:val="en-US"/>
+        </w:rPr>
+        <w:t>would</w:t>
+      </w:r>
+      <w:proofErr w:type="gramEnd"/>
+      <w:r>
+        <w:rPr>
+          <w:rFonts w:ascii="Arial" w:hAnsi="Arial" w:cs="Arial"/>
+          <w:lang w:val="en-US"/>
+        </w:rPr>
+        <w:t xml:space="preserve"> indicate strong evidence for the mutational signature that generated the red cluster of mutations.</w:t>
+      </w:r>
+      <w:r>
+        <w:rPr>
+          <w:rFonts w:ascii="Arial" w:hAnsi="Arial" w:cs="Arial"/>
+          <w:lang w:val="en-US"/>
+        </w:rPr>
+        <w:t xml:space="preserve"> </w:t>
+      </w:r>
+      <w:r>
+        <w:rPr>
+          <w:rFonts w:ascii="Arial" w:hAnsi="Arial" w:cs="Arial"/>
+          <w:lang w:val="en-US"/>
+        </w:rPr>
+        <w:t>I</w:t>
+      </w:r>
+      <w:r>
+        <w:rPr>
+          <w:rFonts w:ascii="Arial" w:hAnsi="Arial" w:cs="Arial"/>
+          <w:lang w:val="en-US"/>
+        </w:rPr>
+        <w:t xml:space="preserve">n contrast, </w:t>
       </w:r>
       <w:r>
         <w:rPr>
@@ -1288,79 +2230,64 @@
           <w:rFonts w:ascii="Arial" w:hAnsi="Arial" w:cs="Arial"/>
           <w:lang w:val="en-US"/>
         </w:rPr>
-        <w:t>diagram shows, we defined 90% as a confiden</w:t>
-      </w:r>
-      <w:r>
-        <w:rPr>
-          <w:rFonts w:ascii="Arial" w:hAnsi="Arial" w:cs="Arial"/>
-          <w:lang w:val="en-US"/>
-        </w:rPr>
-        <w:t>ce</w:t>
-      </w:r>
-      <w:r>
-        <w:rPr>
-          <w:rFonts w:ascii="Arial" w:hAnsi="Arial" w:cs="Arial"/>
-          <w:lang w:val="en-US"/>
-        </w:rPr>
-        <w:t xml:space="preserve"> level and </w:t>
-      </w:r>
-      <w:r>
-        <w:rPr>
-          <w:rFonts w:ascii="Arial" w:hAnsi="Arial" w:cs="Arial"/>
-          <w:lang w:val="en-US"/>
-        </w:rPr>
-        <w:t>50% as a noise level. This is the recommended setting</w:t>
-      </w:r>
-      <w:r>
-        <w:rPr>
-          <w:rFonts w:ascii="Arial" w:hAnsi="Arial" w:cs="Arial"/>
-          <w:lang w:val="en-US"/>
-        </w:rPr>
-        <w:t>,</w:t>
-      </w:r>
-      <w:r>
-        <w:rPr>
-          <w:rFonts w:ascii="Arial" w:hAnsi="Arial" w:cs="Arial"/>
-          <w:lang w:val="en-US"/>
-        </w:rPr>
-        <w:t xml:space="preserve"> however, can be changed according to prior-knowledge of the dataset. For example, if it is known that there is a </w:t>
-      </w:r>
-      <w:r>
-        <w:rPr>
-          <w:rFonts w:ascii="Arial" w:hAnsi="Arial" w:cs="Arial"/>
-          <w:lang w:val="en-US"/>
-        </w:rPr>
-        <w:t xml:space="preserve">lowly active </w:t>
-      </w:r>
-      <w:r>
-        <w:rPr>
-          <w:rFonts w:ascii="Arial" w:hAnsi="Arial" w:cs="Arial"/>
-          <w:lang w:val="en-US"/>
-        </w:rPr>
-        <w:t xml:space="preserve">mutational process in </w:t>
-      </w:r>
-      <w:r>
-        <w:rPr>
-          <w:rFonts w:ascii="Arial" w:hAnsi="Arial" w:cs="Arial"/>
-          <w:lang w:val="en-US"/>
-        </w:rPr>
-        <w:t>the</w:t>
-      </w:r>
-      <w:r>
-        <w:rPr>
-          <w:rFonts w:ascii="Arial" w:hAnsi="Arial" w:cs="Arial"/>
-          <w:lang w:val="en-US"/>
-        </w:rPr>
-        <w:t xml:space="preserve"> dataset, confidence or noise level can be set to a lower value.</w:t>
-      </w:r>
-    </w:p>
-    <w:p>
-      <w:pPr>
-        <w:rPr>
-          <w:rFonts w:ascii="Arial" w:hAnsi="Arial" w:cs="Arial"/>
-          <w:lang w:val="en-US"/>
-        </w:rPr>
-      </w:pPr>
+        <w:t xml:space="preserve">brown component </w:t>
+      </w:r>
+      <w:r>
+        <w:rPr>
+          <w:rFonts w:ascii="Arial" w:hAnsi="Arial" w:cs="Arial"/>
+          <w:lang w:val="en-US"/>
+        </w:rPr>
+        <w:t>comprises the</w:t>
+      </w:r>
+      <w:r>
+        <w:rPr>
+          <w:rFonts w:ascii="Arial" w:hAnsi="Arial" w:cs="Arial"/>
+          <w:lang w:val="en-US"/>
+        </w:rPr>
+        <w:t xml:space="preserve"> brown raw cluster from only 1 posterior sample</w:t>
+      </w:r>
+      <w:r>
+        <w:rPr>
+          <w:rFonts w:ascii="Arial" w:hAnsi="Arial" w:cs="Arial"/>
+          <w:lang w:val="en-US"/>
+        </w:rPr>
+        <w:t xml:space="preserve">, which indicates little evidence for the mutational signature it represents. The </w:t>
+      </w:r>
+      <w:r>
+        <w:rPr>
+          <w:rFonts w:ascii="Arial" w:hAnsi="Arial" w:cs="Arial"/>
+          <w:lang w:val="en-US"/>
+        </w:rPr>
+        <w:t>yellow component indicates an intermediate situation</w:t>
+      </w:r>
+      <w:r>
+        <w:rPr>
+          <w:rFonts w:ascii="Arial" w:hAnsi="Arial" w:cs="Arial"/>
+          <w:lang w:val="en-US"/>
+        </w:rPr>
+        <w:t xml:space="preserve">: </w:t>
+      </w:r>
+      <w:r>
+        <w:rPr>
+          <w:rFonts w:ascii="Arial" w:hAnsi="Arial" w:cs="Arial"/>
+          <w:lang w:val="en-US"/>
+        </w:rPr>
+        <w:t>there is some but not overwhelming evidence to support a signature</w:t>
+      </w:r>
+      <w:r>
+        <w:rPr>
+          <w:rFonts w:ascii="Arial" w:hAnsi="Arial" w:cs="Arial"/>
+          <w:lang w:val="en-US"/>
+        </w:rPr>
+        <w:t xml:space="preserve"> that</w:t>
+      </w:r>
+      <w:r>
+        <w:rPr>
+          <w:rFonts w:ascii="Arial" w:hAnsi="Arial" w:cs="Arial"/>
+          <w:lang w:val="en-US"/>
+        </w:rPr>
+        <w:t xml:space="preserve"> generated this component.</w:t>
+      </w:r>
     </w:p>
     <w:sectPr>
       <w:pgSz w:w="11906" w:h="16838"/>
@@ -1871,6 +2798,127 @@
     <w:basedOn w:val="DefaultParagraphFont"/>
     <w:rsid w:val="00FD08BF"/>
   </w:style>
+  <w:style w:type="character" w:styleId="Hyperlink">
+    <w:name w:val="Hyperlink"/>
+    <w:basedOn w:val="DefaultParagraphFont"/>
+    <w:uiPriority w:val="99"/>
+    <w:unhideWhenUsed/>
+    <w:rsid w:val="00A6117F"/>
+    <w:rPr>
+      <w:color w:val="0563C1" w:themeColor="hyperlink"/>
+      <w:u w:val="single"/>
+    </w:rPr>
+  </w:style>
+  <w:style w:type="character" w:styleId="UnresolvedMention">
+    <w:name w:val="Unresolved Mention"/>
+    <w:basedOn w:val="DefaultParagraphFont"/>
+    <w:uiPriority w:val="99"/>
+    <w:semiHidden/>
+    <w:unhideWhenUsed/>
+    <w:rsid w:val="00A6117F"/>
+    <w:rPr>
+      <w:color w:val="605E5C"/>
+      <w:shd w:val="clear" w:color="auto" w:fill="E1DFDD"/>
+    </w:rPr>
+  </w:style>
+  <w:style w:type="character" w:styleId="CommentReference">
+    <w:name w:val="annotation reference"/>
+    <w:basedOn w:val="DefaultParagraphFont"/>
+    <w:uiPriority w:val="99"/>
+    <w:semiHidden/>
+    <w:unhideWhenUsed/>
+    <w:rsid w:val="006827B8"/>
+    <w:rPr>
+      <w:sz w:val="16"/>
+      <w:szCs w:val="16"/>
+    </w:rPr>
+  </w:style>
+  <w:style w:type="paragraph" w:styleId="CommentText">
+    <w:name w:val="annotation text"/>
+    <w:basedOn w:val="Normal"/>
+    <w:link w:val="CommentTextChar"/>
+    <w:uiPriority w:val="99"/>
+    <w:semiHidden/>
+    <w:unhideWhenUsed/>
+    <w:rsid w:val="006827B8"/>
+    <w:pPr>
+      <w:spacing w:line="240" w:lineRule="auto"/>
+    </w:pPr>
+    <w:rPr>
+      <w:sz w:val="20"/>
+      <w:szCs w:val="20"/>
+    </w:rPr>
+  </w:style>
+  <w:style w:type="character" w:customStyle="1" w:styleId="CommentTextChar">
+    <w:name w:val="Comment Text Char"/>
+    <w:basedOn w:val="DefaultParagraphFont"/>
+    <w:link w:val="CommentText"/>
+    <w:uiPriority w:val="99"/>
+    <w:semiHidden/>
+    <w:rsid w:val="006827B8"/>
+    <w:rPr>
+      <w:sz w:val="20"/>
+      <w:szCs w:val="20"/>
+    </w:rPr>
+  </w:style>
+  <w:style w:type="paragraph" w:styleId="CommentSubject">
+    <w:name w:val="annotation subject"/>
+    <w:basedOn w:val="CommentText"/>
+    <w:next w:val="CommentText"/>
+    <w:link w:val="CommentSubjectChar"/>
+    <w:uiPriority w:val="99"/>
+    <w:semiHidden/>
+    <w:unhideWhenUsed/>
+    <w:rsid w:val="006827B8"/>
+    <w:rPr>
+      <w:b/>
+      <w:bCs/>
+    </w:rPr>
+  </w:style>
+  <w:style w:type="character" w:customStyle="1" w:styleId="CommentSubjectChar">
+    <w:name w:val="Comment Subject Char"/>
+    <w:basedOn w:val="CommentTextChar"/>
+    <w:link w:val="CommentSubject"/>
+    <w:uiPriority w:val="99"/>
+    <w:semiHidden/>
+    <w:rsid w:val="006827B8"/>
+    <w:rPr>
+      <w:b/>
+      <w:bCs/>
+      <w:sz w:val="20"/>
+      <w:szCs w:val="20"/>
+    </w:rPr>
+  </w:style>
+  <w:style w:type="paragraph" w:styleId="BalloonText">
+    <w:name w:val="Balloon Text"/>
+    <w:basedOn w:val="Normal"/>
+    <w:link w:val="BalloonTextChar"/>
+    <w:uiPriority w:val="99"/>
+    <w:semiHidden/>
+    <w:unhideWhenUsed/>
+    <w:rsid w:val="006827B8"/>
+    <w:pPr>
+      <w:spacing w:after="0" w:line="240" w:lineRule="auto"/>
+    </w:pPr>
+    <w:rPr>
+      <w:rFonts w:ascii="Segoe UI" w:hAnsi="Segoe UI" w:cs="Segoe UI"/>
+      <w:sz w:val="18"/>
+      <w:szCs w:val="18"/>
+    </w:rPr>
+  </w:style>
+  <w:style w:type="character" w:customStyle="1" w:styleId="BalloonTextChar">
+    <w:name w:val="Balloon Text Char"/>
+    <w:basedOn w:val="DefaultParagraphFont"/>
+    <w:link w:val="BalloonText"/>
+    <w:uiPriority w:val="99"/>
+    <w:semiHidden/>
+    <w:rsid w:val="006827B8"/>
+    <w:rPr>
+      <w:rFonts w:ascii="Segoe UI" w:hAnsi="Segoe UI" w:cs="Segoe UI"/>
+      <w:sz w:val="18"/>
+      <w:szCs w:val="18"/>
+    </w:rPr>
+  </w:style>
 </w:styles>
 </file>
 

</xml_diff>